<commit_message>
Ajout d'une nouvelle page (ajout) + barre de navigation + recuperation de la localisation courante + mis a jour du rapport
</commit_message>
<xml_diff>
--- a/Grp n°327_EasyFood_L3_2024 .docx
+++ b/Grp n°327_EasyFood_L3_2024 .docx
@@ -74,7 +74,7 @@
         </w:numPr>
       </w:pPr>
       <w:r>
-        <w:t>Contenu de la page d’accueil, 3 TextView et un FrameLayout</w:t>
+        <w:t>Création d’un « activité_main.xml » qui va prendre le fragment des différentes pages : dans le Frame_Layout « fragment_container ».</w:t>
       </w:r>
     </w:p>
     <w:p>
@@ -86,7 +86,16 @@
         </w:numPr>
       </w:pPr>
       <w:r>
-        <w:t>Dans le FrameLayout : 2 liste horizontale.</w:t>
+        <w:t>Contenu de la page d’accueil</w:t>
+      </w:r>
+      <w:r>
+        <w:t xml:space="preserve"> « fragment_home »</w:t>
+      </w:r>
+      <w:r>
+        <w:t xml:space="preserve">, </w:t>
+      </w:r>
+      <w:r>
+        <w:t>4 TextView et 2 RecyclerView.</w:t>
       </w:r>
     </w:p>
     <w:p>
@@ -98,7 +107,34 @@
         </w:numPr>
       </w:pPr>
       <w:r>
-        <w:t>Personnalisé les restaurants, créer un item restaurant qui possède plusieurs attributs</w:t>
+        <w:t>Les 2 RecyclerView</w:t>
+      </w:r>
+      <w:r>
+        <w:t> : 2 liste horizontale</w:t>
+      </w:r>
+      <w:r>
+        <w:t xml:space="preserve"> « Les plus notés » et « Les plus proches »</w:t>
+      </w:r>
+      <w:r>
+        <w:t>.</w:t>
+      </w:r>
+    </w:p>
+    <w:p>
+      <w:pPr>
+        <w:pStyle w:val="Paragraphedeliste"/>
+        <w:numPr>
+          <w:ilvl w:val="1"/>
+          <w:numId w:val="1"/>
+        </w:numPr>
+      </w:pPr>
+      <w:r>
+        <w:t>Personnalis</w:t>
+      </w:r>
+      <w:r>
+        <w:t>er</w:t>
+      </w:r>
+      <w:r>
+        <w:t xml:space="preserve"> les restaurants, créer un item restaurant qui possède plusieurs attributs</w:t>
       </w:r>
       <w:r>
         <w:t> :</w:t>
@@ -113,6 +149,18 @@
         </w:numPr>
       </w:pPr>
       <w:r>
+        <w:t>Attributs : Nom, Image.</w:t>
+      </w:r>
+    </w:p>
+    <w:p>
+      <w:pPr>
+        <w:pStyle w:val="Paragraphedeliste"/>
+        <w:numPr>
+          <w:ilvl w:val="2"/>
+          <w:numId w:val="1"/>
+        </w:numPr>
+      </w:pPr>
+      <w:r>
         <w:t>Ajout d’une dépendance (gradle :</w:t>
       </w:r>
       <w:r>
@@ -132,6 +180,90 @@
       </w:pPr>
       <w:r>
         <w:t>Ajouter des permissions à l’application pour pouvoir télécharger des images ( dans manifests)</w:t>
+      </w:r>
+    </w:p>
+    <w:p>
+      <w:pPr>
+        <w:pStyle w:val="Paragraphedeliste"/>
+        <w:numPr>
+          <w:ilvl w:val="2"/>
+          <w:numId w:val="1"/>
+        </w:numPr>
+      </w:pPr>
+      <w:r>
+        <w:t>Attributs : Adresses, Distance (entre la localisation actuelle et le restaurant) : pour ce faire utilisation de l’API Google Maps</w:t>
+      </w:r>
+      <w:r>
+        <w:t> :</w:t>
+      </w:r>
+    </w:p>
+    <w:p>
+      <w:pPr>
+        <w:pStyle w:val="Paragraphedeliste"/>
+        <w:numPr>
+          <w:ilvl w:val="3"/>
+          <w:numId w:val="1"/>
+        </w:numPr>
+      </w:pPr>
+      <w:r>
+        <w:t>Implémentation de « </w:t>
+      </w:r>
+      <w:r>
+        <w:t>play-services-location</w:t>
+      </w:r>
+      <w:r>
+        <w:t> » venant de google.</w:t>
+      </w:r>
+    </w:p>
+    <w:p>
+      <w:pPr>
+        <w:pStyle w:val="Paragraphedeliste"/>
+        <w:numPr>
+          <w:ilvl w:val="3"/>
+          <w:numId w:val="1"/>
+        </w:numPr>
+      </w:pPr>
+      <w:r>
+        <w:t>Obtenir la localisation courante</w:t>
+      </w:r>
+    </w:p>
+    <w:p>
+      <w:pPr>
+        <w:pStyle w:val="Paragraphedeliste"/>
+        <w:numPr>
+          <w:ilvl w:val="3"/>
+          <w:numId w:val="1"/>
+        </w:numPr>
+      </w:pPr>
+      <w:r>
+        <w:t>Pouvoir récupérer la latitude et la longitude d’un endroit à partir d’une adresse google</w:t>
+      </w:r>
+      <w:r>
+        <w:t xml:space="preserve"> via une nouvelle page de l’application : la page ajout :</w:t>
+      </w:r>
+    </w:p>
+    <w:p>
+      <w:pPr>
+        <w:pStyle w:val="Paragraphedeliste"/>
+        <w:numPr>
+          <w:ilvl w:val="4"/>
+          <w:numId w:val="1"/>
+        </w:numPr>
+      </w:pPr>
+      <w:r>
+        <w:t>Ajout de la page « Ajout » et création d’une barre de navigation pour switcher entre accueil et ajout.</w:t>
+      </w:r>
+    </w:p>
+    <w:p>
+      <w:pPr>
+        <w:pStyle w:val="Paragraphedeliste"/>
+        <w:numPr>
+          <w:ilvl w:val="4"/>
+          <w:numId w:val="1"/>
+        </w:numPr>
+      </w:pPr>
+      <w:r>
+        <w:t>Ajout du module « places » de google</w:t>
       </w:r>
     </w:p>
     <w:sectPr>
@@ -185,7 +317,7 @@
         <w:rFonts w:ascii="Wingdings" w:hAnsi="Wingdings" w:hint="default"/>
       </w:rPr>
     </w:lvl>
-    <w:lvl w:ilvl="3" w:tplc="040C0001" w:tentative="1">
+    <w:lvl w:ilvl="3" w:tplc="040C0001">
       <w:start w:val="1"/>
       <w:numFmt w:val="bullet"/>
       <w:lvlText w:val=""/>
@@ -197,7 +329,7 @@
         <w:rFonts w:ascii="Symbol" w:hAnsi="Symbol" w:hint="default"/>
       </w:rPr>
     </w:lvl>
-    <w:lvl w:ilvl="4" w:tplc="040C0003" w:tentative="1">
+    <w:lvl w:ilvl="4" w:tplc="040C0003">
       <w:start w:val="1"/>
       <w:numFmt w:val="bullet"/>
       <w:lvlText w:val="o"/>

</xml_diff>

<commit_message>
Avancement de la page Ajout : On peut rentrer l'adresse et en récupérer la longitude et la latitude, ajout d'une base de donées en temps réel, ajout des réels adresses, lat et long aux 5 resto de test, ajout d'un bouton Ajout qui envoie le formulaire dans la BDD et MAJ du Rapport
</commit_message>
<xml_diff>
--- a/Grp n°327_EasyFood_L3_2024 .docx
+++ b/Grp n°327_EasyFood_L3_2024 .docx
@@ -191,7 +191,19 @@
         </w:numPr>
       </w:pPr>
       <w:r>
-        <w:t>Attributs : Adresses, Distance (entre la localisation actuelle et le restaurant) : pour ce faire utilisation de l’API Google Maps</w:t>
+        <w:t xml:space="preserve">Attributs : Adresses, </w:t>
+      </w:r>
+      <w:r>
+        <w:t>Latitude, Longitude</w:t>
+      </w:r>
+      <w:r>
+        <w:t>: pour ce faire utilisation de</w:t>
+      </w:r>
+      <w:r>
+        <w:t>s</w:t>
+      </w:r>
+      <w:r>
+        <w:t xml:space="preserve"> API Google</w:t>
       </w:r>
       <w:r>
         <w:t> :</w:t>
@@ -263,8 +275,100 @@
         </w:numPr>
       </w:pPr>
       <w:r>
-        <w:t>Ajout du module « places » de google</w:t>
-      </w:r>
+        <w:t>Ajout d</w:t>
+      </w:r>
+      <w:r>
+        <w:t>e l’API</w:t>
+      </w:r>
+      <w:r>
+        <w:t xml:space="preserve"> « </w:t>
+      </w:r>
+      <w:r>
+        <w:t>Pl</w:t>
+      </w:r>
+      <w:r>
+        <w:t>aces</w:t>
+      </w:r>
+      <w:r>
+        <w:t xml:space="preserve"> et Maps</w:t>
+      </w:r>
+      <w:r>
+        <w:t> » de google</w:t>
+      </w:r>
+    </w:p>
+    <w:p>
+      <w:pPr>
+        <w:pStyle w:val="Paragraphedeliste"/>
+        <w:numPr>
+          <w:ilvl w:val="4"/>
+          <w:numId w:val="1"/>
+        </w:numPr>
+      </w:pPr>
+      <w:r>
+        <w:t>Ajout d’un  « EditText » Adresses dans la page ajout</w:t>
+      </w:r>
+      <w:r>
+        <w:t>.</w:t>
+      </w:r>
+    </w:p>
+    <w:p>
+      <w:pPr>
+        <w:pStyle w:val="Paragraphedeliste"/>
+      </w:pPr>
+    </w:p>
+    <w:p/>
+    <w:p>
+      <w:pPr>
+        <w:pStyle w:val="Paragraphedeliste"/>
+        <w:numPr>
+          <w:ilvl w:val="0"/>
+          <w:numId w:val="1"/>
+        </w:numPr>
+      </w:pPr>
+      <w:r>
+        <w:t xml:space="preserve">Réalisation de la base de données de l’application : </w:t>
+      </w:r>
+    </w:p>
+    <w:p>
+      <w:pPr>
+        <w:pStyle w:val="Paragraphedeliste"/>
+        <w:numPr>
+          <w:ilvl w:val="1"/>
+          <w:numId w:val="1"/>
+        </w:numPr>
+      </w:pPr>
+      <w:r>
+        <w:t>Utilisation de Firebase ( base de données implémenté par google).</w:t>
+      </w:r>
+    </w:p>
+    <w:p>
+      <w:pPr>
+        <w:pStyle w:val="Paragraphedeliste"/>
+        <w:numPr>
+          <w:ilvl w:val="1"/>
+          <w:numId w:val="1"/>
+        </w:numPr>
+      </w:pPr>
+      <w:r>
+        <w:t>Implémentation des premiers restaurants sans leurs adresse, longitude et latitude dans la BDD.</w:t>
+      </w:r>
+    </w:p>
+    <w:p>
+      <w:pPr>
+        <w:pStyle w:val="Paragraphedeliste"/>
+        <w:numPr>
+          <w:ilvl w:val="1"/>
+          <w:numId w:val="1"/>
+        </w:numPr>
+      </w:pPr>
+      <w:r>
+        <w:t xml:space="preserve">Ajouter l’adresse, la longitude et la latitude dans la BDD de chaque restaurants grâce à la page ajout. </w:t>
+      </w:r>
+    </w:p>
+    <w:p>
+      <w:pPr>
+        <w:pStyle w:val="Paragraphedeliste"/>
+      </w:pPr>
     </w:p>
     <w:sectPr>
       <w:pgSz w:w="11906" w:h="16838"/>

</xml_diff>